<commit_message>
update instructions and template
</commit_message>
<xml_diff>
--- a/assets/paper-template/conference-template-a4-2022.docx
+++ b/assets/paper-template/conference-template-a4-2022.docx
@@ -85,7 +85,6 @@
           <w:szCs w:val="16"/>
         </w:rPr>
         <w:sectPr>
-          <w:footerReference w:type="first" r:id="rId8"/>
           <w:pgSz w:w="11906" w:h="16838" w:code="9"/>
           <w:pgMar w:top="540" w:right="893" w:bottom="1440" w:left="893" w:header="720" w:footer="720" w:gutter="0"/>
           <w:cols w:space="720"/>
@@ -1641,7 +1640,15 @@
         <w:pStyle w:val="bulletlist"/>
       </w:pPr>
       <w:r>
-        <w:t xml:space="preserve">Avoid combining SI and CGS units, such as current in </w:t>
+        <w:t xml:space="preserve">Avoid combining SI and CGS units, such as </w:t>
+      </w:r>
+      <w:proofErr w:type="spellStart"/>
+      <w:r>
+        <w:t>current</w:t>
+      </w:r>
+      <w:proofErr w:type="spellEnd"/>
+      <w:r>
+        <w:t xml:space="preserve"> in </w:t>
       </w:r>
       <w:proofErr w:type="spellStart"/>
       <w:r>
@@ -3121,143 +3128,6 @@
     </w:p>
   </w:endnote>
 </w:endnotes>
-</file>
-
-<file path=word/footer1.xml><?xml version="1.0" encoding="utf-8"?>
-<w:ftr xmlns:wpc="http://schemas.microsoft.com/office/word/2010/wordprocessingCanvas" xmlns:cx="http://schemas.microsoft.com/office/drawing/2014/chartex" xmlns:cx1="http://schemas.microsoft.com/office/drawing/2015/9/8/chartex" xmlns:cx2="http://schemas.microsoft.com/office/drawing/2015/10/21/chartex" xmlns:cx3="http://schemas.microsoft.com/office/drawing/2016/5/9/chartex" xmlns:cx4="http://schemas.microsoft.com/office/drawing/2016/5/10/chartex" xmlns:cx5="http://schemas.microsoft.com/office/drawing/2016/5/11/chartex" xmlns:cx6="http://schemas.microsoft.com/office/drawing/2016/5/12/chartex" xmlns:cx7="http://schemas.microsoft.com/office/drawing/2016/5/13/chartex" xmlns:cx8="http://schemas.microsoft.com/office/drawing/2016/5/14/chartex" xmlns:mc="http://schemas.openxmlformats.org/markup-compatibility/2006" xmlns:aink="http://schemas.microsoft.com/office/drawing/2016/ink" xmlns:am3d="http://schemas.microsoft.com/office/drawing/2017/model3d" xmlns:o="urn:schemas-microsoft-com:office:office" xmlns:oel="http://schemas.microsoft.com/office/2019/extlst" xmlns:r="http://schemas.openxmlformats.org/officeDocument/2006/relationships" xmlns:m="http://schemas.openxmlformats.org/officeDocument/2006/math" xmlns:v="urn:schemas-microsoft-com:vml" xmlns:wp14="http://schemas.microsoft.com/office/word/2010/wordprocessingDrawing" xmlns:wp="http://schemas.openxmlformats.org/drawingml/2006/wordprocessingDrawing" xmlns:w10="urn:schemas-microsoft-com:office:word" xmlns:w="http://schemas.openxmlformats.org/wordprocessingml/2006/main" xmlns:w14="http://schemas.microsoft.com/office/word/2010/wordml" xmlns:w15="http://schemas.microsoft.com/office/word/2012/wordml" xmlns:w16cex="http://schemas.microsoft.com/office/word/2018/wordml/cex" xmlns:w16cid="http://schemas.microsoft.com/office/word/2016/wordml/cid" xmlns:w16="http://schemas.microsoft.com/office/word/2018/wordml" xmlns:w16sdtdh="http://schemas.microsoft.com/office/word/2020/wordml/sdtdatahash" xmlns:w16se="http://schemas.microsoft.com/office/word/2015/wordml/symex" xmlns:wpg="http://schemas.microsoft.com/office/word/2010/wordprocessingGroup" xmlns:wpi="http://schemas.microsoft.com/office/word/2010/wordprocessingInk" xmlns:wne="http://schemas.microsoft.com/office/word/2006/wordml" xmlns:wps="http://schemas.microsoft.com/office/word/2010/wordprocessingShape" mc:Ignorable="w14 w15 w16se w16cid w16 w16cex w16sdtdh wp14">
-  <w:p>
-    <w:pPr>
-      <w:pStyle w:val="Pieddepage"/>
-      <w:ind w:left="4680" w:hanging="4680"/>
-      <w:jc w:val="right"/>
-      <w:rPr>
-        <w:sz w:val="16"/>
-        <w:szCs w:val="16"/>
-      </w:rPr>
-    </w:pPr>
-    <w:r>
-      <w:rPr>
-        <w:sz w:val="16"/>
-        <w:szCs w:val="16"/>
-      </w:rPr>
-      <w:t>978-1-6654-8817-4/22/$31.00</w:t>
-    </w:r>
-    <w:r>
-      <w:rPr>
-        <w:sz w:val="16"/>
-        <w:szCs w:val="16"/>
-      </w:rPr>
-      <w:t xml:space="preserve"> ©20</w:t>
-    </w:r>
-    <w:r>
-      <w:rPr>
-        <w:sz w:val="16"/>
-        <w:szCs w:val="16"/>
-      </w:rPr>
-      <w:t>22</w:t>
-    </w:r>
-    <w:r>
-      <w:rPr>
-        <w:sz w:val="16"/>
-        <w:szCs w:val="16"/>
-      </w:rPr>
-      <w:t xml:space="preserve"> IEEE</w:t>
-    </w:r>
-    <w:r>
-      <w:rPr>
-        <w:sz w:val="16"/>
-        <w:szCs w:val="16"/>
-      </w:rPr>
-      <w:t xml:space="preserve"> </w:t>
-    </w:r>
-    <w:r>
-      <w:rPr>
-        <w:sz w:val="16"/>
-        <w:szCs w:val="16"/>
-      </w:rPr>
-      <w:tab/>
-      <w:t xml:space="preserve">               </w:t>
-    </w:r>
-    <w:r>
-      <w:rPr>
-        <w:sz w:val="16"/>
-        <w:szCs w:val="16"/>
-      </w:rPr>
-      <w:tab/>
-    </w:r>
-    <w:r>
-      <w:rPr>
-        <w:sz w:val="16"/>
-        <w:szCs w:val="16"/>
-      </w:rPr>
-      <w:t>2022 IEEE 28th International Conference on Engineering, Technology and</w:t>
-    </w:r>
-  </w:p>
-  <w:p>
-    <w:pPr>
-      <w:pStyle w:val="Pieddepage"/>
-      <w:ind w:left="4680" w:hanging="4680"/>
-      <w:jc w:val="right"/>
-      <w:rPr>
-        <w:sz w:val="16"/>
-        <w:szCs w:val="16"/>
-      </w:rPr>
-    </w:pPr>
-    <w:r>
-      <w:rPr>
-        <w:sz w:val="16"/>
-        <w:szCs w:val="16"/>
-      </w:rPr>
-      <w:tab/>
-    </w:r>
-    <w:r>
-      <w:rPr>
-        <w:sz w:val="16"/>
-        <w:szCs w:val="16"/>
-      </w:rPr>
-      <w:tab/>
-    </w:r>
-    <w:r>
-      <w:rPr>
-        <w:sz w:val="16"/>
-        <w:szCs w:val="16"/>
-      </w:rPr>
-      <w:t>Innovation (ICE/ITMC) &amp; 31st International Association For</w:t>
-    </w:r>
-  </w:p>
-  <w:p>
-    <w:pPr>
-      <w:pStyle w:val="Pieddepage"/>
-      <w:ind w:left="4680" w:hanging="4680"/>
-      <w:jc w:val="right"/>
-      <w:rPr>
-        <w:sz w:val="16"/>
-        <w:szCs w:val="16"/>
-      </w:rPr>
-    </w:pPr>
-    <w:r>
-      <w:rPr>
-        <w:sz w:val="16"/>
-        <w:szCs w:val="16"/>
-      </w:rPr>
-      <w:tab/>
-    </w:r>
-    <w:r>
-      <w:rPr>
-        <w:sz w:val="16"/>
-        <w:szCs w:val="16"/>
-      </w:rPr>
-      <w:tab/>
-    </w:r>
-    <w:r>
-      <w:rPr>
-        <w:sz w:val="16"/>
-        <w:szCs w:val="16"/>
-      </w:rPr>
-      <w:t>Management of Technology (IAMOT) Joint Conference</w:t>
-    </w:r>
-  </w:p>
-</w:ftr>
 </file>
 
 <file path=word/footnotes.xml><?xml version="1.0" encoding="utf-8"?>

</xml_diff>